<commit_message>
question 3 part 3
</commit_message>
<xml_diff>
--- a/assignments/CS2100Assig1/A0255479M.docx
+++ b/assignments/CS2100Assig1/A0255479M.docx
@@ -845,7 +845,19 @@
         <w:rPr>
           <w:lang w:val="en-US"/>
         </w:rPr>
-        <w:t>ai) X in base 7 is ______________ (1 mark)</w:t>
+        <w:t xml:space="preserve">ai) X in base 7 is </w:t>
+      </w:r>
+      <w:r>
+        <w:rPr>
+          <w:lang w:val="en-US"/>
+        </w:rPr>
+        <w:t>523</w:t>
+      </w:r>
+      <w:r>
+        <w:rPr>
+          <w:lang w:val="en-US"/>
+        </w:rPr>
+        <w:t xml:space="preserve"> (1 mark)</w:t>
       </w:r>
     </w:p>
     <w:p>
@@ -865,7 +877,19 @@
         <w:rPr>
           <w:lang w:val="en-US"/>
         </w:rPr>
-        <w:t>aii) Y in base 5 is ______________ (1 mark)</w:t>
+        <w:t xml:space="preserve">aii) Y in base 5 is </w:t>
+      </w:r>
+      <w:r>
+        <w:rPr>
+          <w:lang w:val="en-US"/>
+        </w:rPr>
+        <w:t>124</w:t>
+      </w:r>
+      <w:r>
+        <w:rPr>
+          <w:lang w:val="en-US"/>
+        </w:rPr>
+        <w:t xml:space="preserve"> (1 mark)</w:t>
       </w:r>
     </w:p>
     <w:p>
@@ -897,7 +921,19 @@
         <w:rPr>
           <w:lang w:val="en-US"/>
         </w:rPr>
-        <w:t xml:space="preserve"> base Z is _________________ (1 mark)</w:t>
+        <w:t xml:space="preserve"> base Z is </w:t>
+      </w:r>
+      <w:r>
+        <w:rPr>
+          <w:lang w:val="en-US"/>
+        </w:rPr>
+        <w:t>9</w:t>
+      </w:r>
+      <w:r>
+        <w:rPr>
+          <w:lang w:val="en-US"/>
+        </w:rPr>
+        <w:t xml:space="preserve"> (1 mark)</w:t>
       </w:r>
     </w:p>
     <w:p>
@@ -925,7 +961,43 @@
         <w:rPr>
           <w:lang w:val="en-US"/>
         </w:rPr>
-        <w:t>bi) The smallest positive number that can be represented is _______________ (1 mark)</w:t>
+        <w:t xml:space="preserve">bi) The smallest positive number that can be represented is </w:t>
+      </w:r>
+      <w:r>
+        <w:rPr>
+          <w:lang w:val="en-US"/>
+        </w:rPr>
+        <w:t>0b0000 0000</w:t>
+      </w:r>
+      <w:r>
+        <w:rPr>
+          <w:lang w:val="en-US"/>
+        </w:rPr>
+        <w:t xml:space="preserve"> </w:t>
+      </w:r>
+      <w:r>
+        <w:rPr>
+          <w:lang w:val="en-US"/>
+        </w:rPr>
+        <w:t>0000 0001 = 0.</w:t>
+      </w:r>
+      <w:r>
+        <w:rPr>
+          <w:lang w:val="en-US"/>
+        </w:rPr>
+        <w:t>0039062</w:t>
+      </w:r>
+      <w:r>
+        <w:rPr>
+          <w:lang w:val="en-US"/>
+        </w:rPr>
+        <w:t>5</w:t>
+      </w:r>
+      <w:r>
+        <w:rPr>
+          <w:lang w:val="en-US"/>
+        </w:rPr>
+        <w:t xml:space="preserve"> (1 mark)</w:t>
       </w:r>
     </w:p>
     <w:p>
@@ -945,7 +1017,55 @@
         <w:rPr>
           <w:lang w:val="en-US"/>
         </w:rPr>
-        <w:t>bii) The largest positive number that can be represented is ________________ (1 mark)</w:t>
+        <w:t xml:space="preserve">bii) The largest positive number that can be represented is </w:t>
+      </w:r>
+      <w:r>
+        <w:rPr>
+          <w:lang w:val="en-US"/>
+        </w:rPr>
+        <w:t>0b0111 1111</w:t>
+      </w:r>
+      <w:r>
+        <w:rPr>
+          <w:lang w:val="en-US"/>
+        </w:rPr>
+        <w:t xml:space="preserve"> </w:t>
+      </w:r>
+      <w:r>
+        <w:rPr>
+          <w:lang w:val="en-US"/>
+        </w:rPr>
+        <w:t>1111 1111</w:t>
+      </w:r>
+      <w:r>
+        <w:rPr>
+          <w:lang w:val="en-US"/>
+        </w:rPr>
+        <w:t xml:space="preserve"> = </w:t>
+      </w:r>
+      <w:r>
+        <w:rPr>
+          <w:lang w:val="en-US"/>
+        </w:rPr>
+        <w:t>12</w:t>
+      </w:r>
+      <w:r>
+        <w:rPr>
+          <w:lang w:val="en-US"/>
+        </w:rPr>
+        <w:t>7</w:t>
+      </w:r>
+      <w:r>
+        <w:rPr>
+          <w:lang w:val="en-US"/>
+        </w:rPr>
+        <w:t>.99609375</w:t>
+      </w:r>
+      <w:r>
+        <w:rPr>
+          <w:lang w:val="en-US"/>
+        </w:rPr>
+        <w:t xml:space="preserve"> (1 mark)</w:t>
       </w:r>
     </w:p>
     <w:p>
@@ -965,21 +1085,55 @@
         <w:rPr>
           <w:lang w:val="en-US"/>
         </w:rPr>
-        <w:t>biii) The most negative number that can be represented is ________________</w:t>
-      </w:r>
-      <w:proofErr w:type="gramStart"/>
-      <w:r>
-        <w:rPr>
-          <w:lang w:val="en-US"/>
-        </w:rPr>
-        <w:t>_(</w:t>
-      </w:r>
-      <w:proofErr w:type="gramEnd"/>
-      <w:r>
-        <w:rPr>
-          <w:lang w:val="en-US"/>
-        </w:rPr>
-        <w:t>1 mark)</w:t>
+        <w:t xml:space="preserve">biii) The most negative number that can be represented is </w:t>
+      </w:r>
+      <w:r>
+        <w:rPr>
+          <w:lang w:val="en-US"/>
+        </w:rPr>
+        <w:t>0b</w:t>
+      </w:r>
+      <w:r>
+        <w:rPr>
+          <w:lang w:val="en-US"/>
+        </w:rPr>
+        <w:t>1</w:t>
+      </w:r>
+      <w:r>
+        <w:rPr>
+          <w:lang w:val="en-US"/>
+        </w:rPr>
+        <w:t xml:space="preserve">111 1111 1111 1111 = </w:t>
+      </w:r>
+      <w:r>
+        <w:rPr>
+          <w:lang w:val="en-US"/>
+        </w:rPr>
+        <w:t>-12</w:t>
+      </w:r>
+      <w:r>
+        <w:rPr>
+          <w:lang w:val="en-US"/>
+        </w:rPr>
+        <w:t>7</w:t>
+      </w:r>
+      <w:r>
+        <w:rPr>
+          <w:lang w:val="en-US"/>
+        </w:rPr>
+        <w:t>.99609375</w:t>
+      </w:r>
+      <w:r>
+        <w:rPr>
+          <w:lang w:val="en-US"/>
+        </w:rPr>
+        <w:t xml:space="preserve"> </w:t>
+      </w:r>
+      <w:r>
+        <w:rPr>
+          <w:lang w:val="en-US"/>
+        </w:rPr>
+        <w:t>(1 mark)</w:t>
       </w:r>
     </w:p>
     <w:p>
@@ -999,19 +1153,19 @@
         <w:rPr>
           <w:lang w:val="en-US"/>
         </w:rPr>
-        <w:t>biv) Absolute error in representing 17.143 is ________</w:t>
-      </w:r>
-      <w:r>
-        <w:rPr>
-          <w:lang w:val="en-US"/>
-        </w:rPr>
-        <w:t>_____</w:t>
-      </w:r>
-      <w:r>
-        <w:rPr>
-          <w:lang w:val="en-US"/>
-        </w:rPr>
-        <w:t>___ (1 mark)</w:t>
+        <w:t xml:space="preserve">biv) Absolute error in representing 17.143 is </w:t>
+      </w:r>
+      <w:r>
+        <w:rPr>
+          <w:lang w:val="en-US"/>
+        </w:rPr>
+        <w:t>0.002375</w:t>
+      </w:r>
+      <w:r>
+        <w:rPr>
+          <w:lang w:val="en-US"/>
+        </w:rPr>
+        <w:t xml:space="preserve"> (1 mark)</w:t>
       </w:r>
     </w:p>
     <w:p>
@@ -1039,19 +1193,19 @@
         <w:rPr>
           <w:lang w:val="en-US"/>
         </w:rPr>
-        <w:t>c) 17.143 in IEEE754 format is 0x________</w:t>
-      </w:r>
-      <w:r>
-        <w:rPr>
-          <w:lang w:val="en-US"/>
-        </w:rPr>
-        <w:t>___</w:t>
-      </w:r>
-      <w:r>
-        <w:rPr>
-          <w:lang w:val="en-US"/>
-        </w:rPr>
-        <w:t>_____ (3 marks)</w:t>
+        <w:t>c) 17.143 in IEEE754 format is 0x</w:t>
+      </w:r>
+      <w:r>
+        <w:rPr>
+          <w:lang w:val="en-US"/>
+        </w:rPr>
+        <w:t>418924dd</w:t>
+      </w:r>
+      <w:r>
+        <w:rPr>
+          <w:lang w:val="en-US"/>
+        </w:rPr>
+        <w:t xml:space="preserve"> (3 marks)</w:t>
       </w:r>
     </w:p>
     <w:p>

</xml_diff>